<commit_message>
Adding session2_part2 completed codes
</commit_message>
<xml_diff>
--- a/paper_supplement/Review topics taboo.docx
+++ b/paper_supplement/Review topics taboo.docx
@@ -10,16 +10,16 @@
         <w:tblLook w:val="04A0" w:firstRow="1" w:lastRow="0" w:firstColumn="1" w:lastColumn="0" w:noHBand="0" w:noVBand="1"/>
       </w:tblPr>
       <w:tblGrid>
-        <w:gridCol w:w="5197"/>
-        <w:gridCol w:w="5198"/>
+        <w:gridCol w:w="5209"/>
+        <w:gridCol w:w="5210"/>
       </w:tblGrid>
       <w:tr>
         <w:trPr>
-          <w:trHeight w:val="1005"/>
+          <w:trHeight w:val="1398"/>
         </w:trPr>
         <w:tc>
           <w:tcPr>
-            <w:tcW w:w="5197" w:type="dxa"/>
+            <w:tcW w:w="5209" w:type="dxa"/>
           </w:tcPr>
           <w:p>
             <w:pPr>
@@ -49,7 +49,7 @@
         </w:tc>
         <w:tc>
           <w:tcPr>
-            <w:tcW w:w="5198" w:type="dxa"/>
+            <w:tcW w:w="5210" w:type="dxa"/>
           </w:tcPr>
           <w:p>
             <w:pPr>
@@ -80,11 +80,11 @@
       </w:tr>
       <w:tr>
         <w:trPr>
-          <w:trHeight w:val="2036"/>
+          <w:trHeight w:val="2833"/>
         </w:trPr>
         <w:tc>
           <w:tcPr>
-            <w:tcW w:w="5197" w:type="dxa"/>
+            <w:tcW w:w="5209" w:type="dxa"/>
           </w:tcPr>
           <w:p>
             <w:pPr>
@@ -105,7 +105,7 @@
         </w:tc>
         <w:tc>
           <w:tcPr>
-            <w:tcW w:w="5198" w:type="dxa"/>
+            <w:tcW w:w="5210" w:type="dxa"/>
           </w:tcPr>
           <w:p>
             <w:pPr>
@@ -136,11 +136,11 @@
       </w:tr>
       <w:tr>
         <w:trPr>
-          <w:trHeight w:val="1018"/>
+          <w:trHeight w:val="1416"/>
         </w:trPr>
         <w:tc>
           <w:tcPr>
-            <w:tcW w:w="5197" w:type="dxa"/>
+            <w:tcW w:w="5209" w:type="dxa"/>
           </w:tcPr>
           <w:p>
             <w:pPr>
@@ -170,7 +170,7 @@
         </w:tc>
         <w:tc>
           <w:tcPr>
-            <w:tcW w:w="5198" w:type="dxa"/>
+            <w:tcW w:w="5210" w:type="dxa"/>
           </w:tcPr>
           <w:p>
             <w:pPr>
@@ -201,11 +201,11 @@
       </w:tr>
       <w:tr>
         <w:trPr>
-          <w:trHeight w:val="1018"/>
+          <w:trHeight w:val="1416"/>
         </w:trPr>
         <w:tc>
           <w:tcPr>
-            <w:tcW w:w="5197" w:type="dxa"/>
+            <w:tcW w:w="5209" w:type="dxa"/>
           </w:tcPr>
           <w:p>
             <w:pPr>
@@ -235,7 +235,7 @@
         </w:tc>
         <w:tc>
           <w:tcPr>
-            <w:tcW w:w="5198" w:type="dxa"/>
+            <w:tcW w:w="5210" w:type="dxa"/>
           </w:tcPr>
           <w:p>
             <w:pPr>
@@ -266,11 +266,11 @@
       </w:tr>
       <w:tr>
         <w:trPr>
-          <w:trHeight w:val="1005"/>
+          <w:trHeight w:val="1398"/>
         </w:trPr>
         <w:tc>
           <w:tcPr>
-            <w:tcW w:w="5197" w:type="dxa"/>
+            <w:tcW w:w="5209" w:type="dxa"/>
           </w:tcPr>
           <w:p>
             <w:pPr>
@@ -309,7 +309,7 @@
         </w:tc>
         <w:tc>
           <w:tcPr>
-            <w:tcW w:w="5198" w:type="dxa"/>
+            <w:tcW w:w="5210" w:type="dxa"/>
           </w:tcPr>
           <w:p>
             <w:pPr>
@@ -340,11 +340,11 @@
       </w:tr>
       <w:tr>
         <w:trPr>
-          <w:trHeight w:val="1018"/>
+          <w:trHeight w:val="1416"/>
         </w:trPr>
         <w:tc>
           <w:tcPr>
-            <w:tcW w:w="5197" w:type="dxa"/>
+            <w:tcW w:w="5209" w:type="dxa"/>
           </w:tcPr>
           <w:p>
             <w:pPr>
@@ -383,7 +383,7 @@
         </w:tc>
         <w:tc>
           <w:tcPr>
-            <w:tcW w:w="5198" w:type="dxa"/>
+            <w:tcW w:w="5210" w:type="dxa"/>
           </w:tcPr>
           <w:p>
             <w:pPr>
@@ -430,11 +430,11 @@
       </w:tr>
       <w:tr>
         <w:trPr>
-          <w:trHeight w:val="1018"/>
+          <w:trHeight w:val="1416"/>
         </w:trPr>
         <w:tc>
           <w:tcPr>
-            <w:tcW w:w="5197" w:type="dxa"/>
+            <w:tcW w:w="5209" w:type="dxa"/>
           </w:tcPr>
           <w:p>
             <w:pPr>
@@ -480,7 +480,7 @@
         </w:tc>
         <w:tc>
           <w:tcPr>
-            <w:tcW w:w="5198" w:type="dxa"/>
+            <w:tcW w:w="5210" w:type="dxa"/>
           </w:tcPr>
           <w:p>
             <w:pPr>
@@ -511,11 +511,11 @@
       </w:tr>
       <w:tr>
         <w:trPr>
-          <w:trHeight w:val="1005"/>
+          <w:trHeight w:val="1398"/>
         </w:trPr>
         <w:tc>
           <w:tcPr>
-            <w:tcW w:w="5197" w:type="dxa"/>
+            <w:tcW w:w="5209" w:type="dxa"/>
           </w:tcPr>
           <w:p>
             <w:pPr>
@@ -545,7 +545,7 @@
         </w:tc>
         <w:tc>
           <w:tcPr>
-            <w:tcW w:w="5198" w:type="dxa"/>
+            <w:tcW w:w="5210" w:type="dxa"/>
           </w:tcPr>
           <w:p>
             <w:pPr>
@@ -575,12 +575,6 @@
         </w:tc>
       </w:tr>
     </w:tbl>
-    <w:p/>
-    <w:p/>
-    <w:p/>
-    <w:p/>
-    <w:p/>
-    <w:p/>
     <w:p/>
     <w:p/>
     <w:p/>
@@ -620,14 +614,7 @@
                 <w:sz w:val="56"/>
                 <w:szCs w:val="56"/>
               </w:rPr>
-              <w:t>S</w:t>
-            </w:r>
-            <w:r>
-              <w:rPr>
-                <w:sz w:val="56"/>
-                <w:szCs w:val="56"/>
-              </w:rPr>
-              <w:t>lope</w:t>
+              <w:t>Slope</w:t>
             </w:r>
           </w:p>
         </w:tc>

</xml_diff>